<commit_message>
Findings_TwinCat_Documentation added the solution for some problems
</commit_message>
<xml_diff>
--- a/Docs/Findings_TwinCat.docx
+++ b/Docs/Findings_TwinCat.docx
@@ -1397,6 +1397,44 @@
     </w:p>
     <w:p>
       <w:pPr>
+        <w:rPr>
+          <w:lang w:val="en-US"/>
+        </w:rPr>
+      </w:pPr>
+      <w:r>
+        <w:rPr>
+          <w:lang w:val="en-US"/>
+        </w:rPr>
+        <w:t xml:space="preserve">I </w:t>
+      </w:r>
+      <w:r>
+        <w:rPr>
+          <w:lang w:val="en-US"/>
+        </w:rPr>
+        <w:t>personally</w:t>
+      </w:r>
+      <w:r>
+        <w:rPr>
+          <w:lang w:val="en-US"/>
+        </w:rPr>
+        <w:t xml:space="preserve"> had some trouble with my MacBook with M1 chip. After some research it became clear that the TwinCat software </w:t>
+      </w:r>
+      <w:r>
+        <w:rPr>
+          <w:lang w:val="en-US"/>
+        </w:rPr>
+        <w:t>is not able to run the code on an Arm64 based M1 chip. Virtual machines did not overcome this problem so I started using another laptop for this project.</w:t>
+      </w:r>
+    </w:p>
+    <w:p>
+      <w:pPr>
+        <w:rPr>
+          <w:lang w:val="en-US"/>
+        </w:rPr>
+      </w:pPr>
+    </w:p>
+    <w:p>
+      <w:pPr>
         <w:pStyle w:val="Kop1"/>
         <w:rPr>
           <w:lang w:val="en-US"/>
@@ -1555,7 +1593,19 @@
         <w:rPr>
           <w:lang w:val="en-US"/>
         </w:rPr>
-        <w:t xml:space="preserve">Such project has pre determent structure for its software. </w:t>
+        <w:t>Such project has</w:t>
+      </w:r>
+      <w:r>
+        <w:rPr>
+          <w:lang w:val="en-US"/>
+        </w:rPr>
+        <w:t xml:space="preserve"> a</w:t>
+      </w:r>
+      <w:r>
+        <w:rPr>
+          <w:lang w:val="en-US"/>
+        </w:rPr>
+        <w:t xml:space="preserve"> pre determent structure for its software. </w:t>
       </w:r>
     </w:p>
     <w:p>
@@ -1639,9 +1689,162 @@
     <w:p>
       <w:pPr>
         <w:rPr>
-          <w:lang w:val="en-US"/>
-        </w:rPr>
-      </w:pPr>
+          <w:rFonts w:eastAsia="Times New Roman" w:cstheme="minorHAnsi"/>
+          <w:color w:val="1F2328"/>
+          <w:kern w:val="0"/>
+          <w:lang w:val="en-US" w:eastAsia="nl-NL"/>
+          <w14:ligatures w14:val="none"/>
+        </w:rPr>
+      </w:pPr>
+      <w:r>
+        <w:rPr>
+          <w:rFonts w:eastAsia="Times New Roman" w:cstheme="minorHAnsi"/>
+          <w:color w:val="1F2328"/>
+          <w:kern w:val="0"/>
+          <w:lang w:val="en-US" w:eastAsia="nl-NL"/>
+          <w14:ligatures w14:val="none"/>
+        </w:rPr>
+        <w:t xml:space="preserve">In </w:t>
+      </w:r>
+      <w:r>
+        <w:rPr>
+          <w:rFonts w:eastAsia="Times New Roman" w:cstheme="minorHAnsi"/>
+          <w:color w:val="1F2328"/>
+          <w:kern w:val="0"/>
+          <w:lang w:val="en-US" w:eastAsia="nl-NL"/>
+          <w14:ligatures w14:val="none"/>
+        </w:rPr>
+        <w:t>general,</w:t>
+      </w:r>
+      <w:r>
+        <w:rPr>
+          <w:rFonts w:eastAsia="Times New Roman" w:cstheme="minorHAnsi"/>
+          <w:color w:val="1F2328"/>
+          <w:kern w:val="0"/>
+          <w:lang w:val="en-US" w:eastAsia="nl-NL"/>
+          <w14:ligatures w14:val="none"/>
+        </w:rPr>
+        <w:t xml:space="preserve"> the program will work the same as a normal Visual Studio </w:t>
+      </w:r>
+      <w:r>
+        <w:rPr>
+          <w:rFonts w:eastAsia="Times New Roman" w:cstheme="minorHAnsi"/>
+          <w:color w:val="1F2328"/>
+          <w:kern w:val="0"/>
+          <w:lang w:val="en-US" w:eastAsia="nl-NL"/>
+          <w14:ligatures w14:val="none"/>
+        </w:rPr>
+        <w:t xml:space="preserve">project and </w:t>
+      </w:r>
+      <w:r>
+        <w:rPr>
+          <w:rFonts w:eastAsia="Times New Roman" w:cstheme="minorHAnsi"/>
+          <w:color w:val="1F2328"/>
+          <w:kern w:val="0"/>
+          <w:lang w:val="en-US" w:eastAsia="nl-NL"/>
+          <w14:ligatures w14:val="none"/>
+        </w:rPr>
+        <w:t>that makes it quite easy.</w:t>
+      </w:r>
+    </w:p>
+    <w:p>
+      <w:pPr>
+        <w:rPr>
+          <w:rFonts w:eastAsia="Times New Roman" w:cstheme="minorHAnsi"/>
+          <w:color w:val="1F2328"/>
+          <w:kern w:val="0"/>
+          <w:lang w:val="en-US" w:eastAsia="nl-NL"/>
+          <w14:ligatures w14:val="none"/>
+        </w:rPr>
+      </w:pPr>
+      <w:r>
+        <w:rPr>
+          <w:noProof/>
+          <w:lang w:val="en-US"/>
+        </w:rPr>
+        <w:drawing>
+          <wp:anchor distT="0" distB="0" distL="114300" distR="114300" simplePos="0" relativeHeight="251666432" behindDoc="0" locked="0" layoutInCell="1" allowOverlap="1" wp14:anchorId="4E711519" wp14:editId="1E7D9052">
+            <wp:simplePos x="0" y="0"/>
+            <wp:positionH relativeFrom="column">
+              <wp:posOffset>2988945</wp:posOffset>
+            </wp:positionH>
+            <wp:positionV relativeFrom="paragraph">
+              <wp:posOffset>130175</wp:posOffset>
+            </wp:positionV>
+            <wp:extent cx="3082925" cy="1819275"/>
+            <wp:effectExtent l="0" t="0" r="3175" b="0"/>
+            <wp:wrapSquare wrapText="bothSides"/>
+            <wp:docPr id="1750340098" name="Afbeelding 4"/>
+            <wp:cNvGraphicFramePr>
+              <a:graphicFrameLocks xmlns:a="http://schemas.openxmlformats.org/drawingml/2006/main" noChangeAspect="1"/>
+            </wp:cNvGraphicFramePr>
+            <a:graphic xmlns:a="http://schemas.openxmlformats.org/drawingml/2006/main">
+              <a:graphicData uri="http://schemas.openxmlformats.org/drawingml/2006/picture">
+                <pic:pic xmlns:pic="http://schemas.openxmlformats.org/drawingml/2006/picture">
+                  <pic:nvPicPr>
+                    <pic:cNvPr id="1750340098" name="Afbeelding 1750340098"/>
+                    <pic:cNvPicPr/>
+                  </pic:nvPicPr>
+                  <pic:blipFill>
+                    <a:blip r:embed="rId9">
+                      <a:extLst>
+                        <a:ext uri="{28A0092B-C50C-407E-A947-70E740481C1C}">
+                          <a14:useLocalDpi xmlns:a14="http://schemas.microsoft.com/office/drawing/2010/main" val="0"/>
+                        </a:ext>
+                      </a:extLst>
+                    </a:blip>
+                    <a:stretch>
+                      <a:fillRect/>
+                    </a:stretch>
+                  </pic:blipFill>
+                  <pic:spPr>
+                    <a:xfrm>
+                      <a:off x="0" y="0"/>
+                      <a:ext cx="3082925" cy="1819275"/>
+                    </a:xfrm>
+                    <a:prstGeom prst="rect">
+                      <a:avLst/>
+                    </a:prstGeom>
+                  </pic:spPr>
+                </pic:pic>
+              </a:graphicData>
+            </a:graphic>
+            <wp14:sizeRelH relativeFrom="page">
+              <wp14:pctWidth>0</wp14:pctWidth>
+            </wp14:sizeRelH>
+            <wp14:sizeRelV relativeFrom="page">
+              <wp14:pctHeight>0</wp14:pctHeight>
+            </wp14:sizeRelV>
+          </wp:anchor>
+        </w:drawing>
+      </w:r>
+    </w:p>
+    <w:p>
+      <w:pPr>
+        <w:rPr>
+          <w:lang w:val="en-US"/>
+        </w:rPr>
+      </w:pPr>
+      <w:r>
+        <w:rPr>
+          <w:rFonts w:eastAsia="Times New Roman" w:cstheme="minorHAnsi"/>
+          <w:color w:val="1F2328"/>
+          <w:kern w:val="0"/>
+          <w:lang w:val="en-US" w:eastAsia="nl-NL"/>
+          <w14:ligatures w14:val="none"/>
+        </w:rPr>
+        <w:t xml:space="preserve">An important addition to this Visual Studio Shell is how to run the code. In this shell it is through the button </w:t>
+      </w:r>
+      <w:r>
+        <w:rPr>
+          <w:rFonts w:eastAsia="Times New Roman" w:cstheme="minorHAnsi"/>
+          <w:color w:val="1F2328"/>
+          <w:kern w:val="0"/>
+          <w:lang w:val="en-US" w:eastAsia="nl-NL"/>
+          <w14:ligatures w14:val="none"/>
+        </w:rPr>
+        <w:t>shown on the left.</w:t>
+      </w:r>
     </w:p>
     <w:sectPr>
       <w:pgSz w:w="11906" w:h="16838"/>

</xml_diff>